<commit_message>
Update Chapter 2 Adopting DevOps in Financial Systems.docx
更新Chapter 2.2
Containers in Continuous Delivery
</commit_message>
<xml_diff>
--- a/Chapter 2 Adopting DevOps in Financial Systems.docx
+++ b/Chapter 2 Adopting DevOps in Financial Systems.docx
@@ -113,25 +113,7 @@
           <w:kern w:val="0"/>
           <w:szCs w:val="21"/>
         </w:rPr>
-        <w:t>Enough of the challenges. Let</w:t>
-      </w:r>
-      <w:proofErr w:type="gramStart"/>
-      <w:r>
-        <w:rPr>
-          <w:rFonts w:ascii="微软雅黑" w:eastAsia="微软雅黑" w:hAnsi="微软雅黑" w:cs="Arial"/>
-          <w:kern w:val="0"/>
-          <w:szCs w:val="21"/>
-        </w:rPr>
-        <w:t>’</w:t>
-      </w:r>
-      <w:proofErr w:type="gramEnd"/>
-      <w:r>
-        <w:rPr>
-          <w:rFonts w:ascii="微软雅黑" w:eastAsia="微软雅黑" w:hAnsi="微软雅黑" w:cs="Arial"/>
-          <w:kern w:val="0"/>
-          <w:szCs w:val="21"/>
-        </w:rPr>
-        <w:t>s look at the drivers for adopting</w:t>
+        <w:t>Enough of the challenges. Let’s look at the drivers for adopting</w:t>
       </w:r>
       <w:r>
         <w:rPr>
@@ -576,25 +558,7 @@
           <w:kern w:val="0"/>
           <w:szCs w:val="21"/>
         </w:rPr>
-        <w:t>using popular SaaS platforms and services like Microsoft</w:t>
-      </w:r>
-      <w:proofErr w:type="gramStart"/>
-      <w:r>
-        <w:rPr>
-          <w:rFonts w:ascii="微软雅黑" w:eastAsia="微软雅黑" w:hAnsi="微软雅黑" w:cs="Arial"/>
-          <w:kern w:val="0"/>
-          <w:szCs w:val="21"/>
-        </w:rPr>
-        <w:t>’</w:t>
-      </w:r>
-      <w:proofErr w:type="gramEnd"/>
-      <w:r>
-        <w:rPr>
-          <w:rFonts w:ascii="微软雅黑" w:eastAsia="微软雅黑" w:hAnsi="微软雅黑" w:cs="Arial"/>
-          <w:kern w:val="0"/>
-          <w:szCs w:val="21"/>
-        </w:rPr>
-        <w:t>s</w:t>
+        <w:t>using popular SaaS platforms and services like Microsoft’s</w:t>
       </w:r>
       <w:r>
         <w:rPr>
@@ -745,25 +709,7 @@
           <w:kern w:val="0"/>
           <w:szCs w:val="21"/>
         </w:rPr>
-        <w:t>cloud storage services for data archival. NASDAQ, for example, uses Amazon</w:t>
-      </w:r>
-      <w:proofErr w:type="gramStart"/>
-      <w:r>
-        <w:rPr>
-          <w:rFonts w:ascii="微软雅黑" w:eastAsia="微软雅黑" w:hAnsi="微软雅黑" w:cs="Arial"/>
-          <w:kern w:val="0"/>
-          <w:szCs w:val="21"/>
-        </w:rPr>
-        <w:t>’</w:t>
-      </w:r>
-      <w:proofErr w:type="gramEnd"/>
-      <w:r>
-        <w:rPr>
-          <w:rFonts w:ascii="微软雅黑" w:eastAsia="微软雅黑" w:hAnsi="微软雅黑" w:cs="Arial"/>
-          <w:kern w:val="0"/>
-          <w:szCs w:val="21"/>
-        </w:rPr>
-        <w:t>s Redshift platform to run a massive data warehouse for data analytics and surveillance applications, adding several billion records per day.</w:t>
+        <w:t>cloud storage services for data archival. NASDAQ, for example, uses Amazon’s Redshift platform to run a massive data warehouse for data analytics and surveillance applications, adding several billion records per day.</w:t>
       </w:r>
     </w:p>
     <w:p>
@@ -832,25 +778,7 @@
           <w:kern w:val="0"/>
           <w:szCs w:val="21"/>
         </w:rPr>
-        <w:t>Today, even regulators are in the cloud. The UK</w:t>
-      </w:r>
-      <w:proofErr w:type="gramStart"/>
-      <w:r>
-        <w:rPr>
-          <w:rFonts w:ascii="微软雅黑" w:eastAsia="微软雅黑" w:hAnsi="微软雅黑" w:cs="Arial"/>
-          <w:kern w:val="0"/>
-          <w:szCs w:val="21"/>
-        </w:rPr>
-        <w:t>’</w:t>
-      </w:r>
-      <w:proofErr w:type="gramEnd"/>
-      <w:r>
-        <w:rPr>
-          <w:rFonts w:ascii="微软雅黑" w:eastAsia="微软雅黑" w:hAnsi="微软雅黑" w:cs="Arial"/>
-          <w:kern w:val="0"/>
-          <w:szCs w:val="21"/>
-        </w:rPr>
-        <w:t>s Financial Conduct Authority (FCA) is operating its new regulatory reporting systems on Amazon AWS, and FINRA’s new surveillance platform also runs on Amazon AWS.</w:t>
+        <w:t>Today, even regulators are in the cloud. The UK’s Financial Conduct Authority (FCA) is operating its new regulatory reporting systems on Amazon AWS, and FINRA’s new surveillance platform also runs on Amazon AWS.</w:t>
       </w:r>
       <w:r>
         <w:rPr>
@@ -867,25 +795,7 @@
           <w:kern w:val="0"/>
           <w:szCs w:val="21"/>
         </w:rPr>
-        <w:t>The SEC has moved its SEC.gov website and Edgar company filing system, as well as its MIDAS data analytics platform, to a private/public cloud to save operations and maintenance costs, improve availability, and handle surges in demand (such as the one that happened during Facebook</w:t>
-      </w:r>
-      <w:proofErr w:type="gramStart"/>
-      <w:r>
-        <w:rPr>
-          <w:rFonts w:ascii="微软雅黑" w:eastAsia="微软雅黑" w:hAnsi="微软雅黑" w:cs="Arial"/>
-          <w:kern w:val="0"/>
-          <w:szCs w:val="21"/>
-        </w:rPr>
-        <w:t>’</w:t>
-      </w:r>
-      <w:proofErr w:type="gramEnd"/>
-      <w:r>
-        <w:rPr>
-          <w:rFonts w:ascii="微软雅黑" w:eastAsia="微软雅黑" w:hAnsi="微软雅黑" w:cs="Arial"/>
-          <w:kern w:val="0"/>
-          <w:szCs w:val="21"/>
-        </w:rPr>
-        <w:t>s IPO).</w:t>
+        <w:t>The SEC has moved its SEC.gov website and Edgar company filing system, as well as its MIDAS data analytics platform, to a private/public cloud to save operations and maintenance costs, improve availability, and handle surges in demand (such as the one that happened during Facebook’s IPO).</w:t>
       </w:r>
       <w:r>
         <w:rPr>
@@ -1158,7 +1068,7 @@
           <w:rFonts w:ascii="微软雅黑" w:eastAsia="微软雅黑" w:hAnsi="微软雅黑" w:cs="Arial" w:hint="eastAsia"/>
           <w:sz w:val="20"/>
         </w:rPr>
-        <w:t>联盟（Cloud Security Alliance）最近的一项调查显示，由于对安全和数据隐私、数据驻留和数据保护以及其他合规性限制的担忧，</w:t>
+        <w:t>联盟（Cloud Security Alliance）最近的一项调查显示，由于对安全和数据隐私、数据驻留和数据保护以及其他合</w:t>
       </w:r>
       <w:proofErr w:type="gramStart"/>
       <w:r>
@@ -1166,7 +1076,7 @@
           <w:rFonts w:ascii="微软雅黑" w:eastAsia="微软雅黑" w:hAnsi="微软雅黑" w:cs="Arial" w:hint="eastAsia"/>
           <w:sz w:val="20"/>
         </w:rPr>
-        <w:t>云应</w:t>
+        <w:t>规</w:t>
       </w:r>
       <w:proofErr w:type="gramEnd"/>
       <w:r>
@@ -1174,7 +1084,23 @@
           <w:rFonts w:ascii="微软雅黑" w:eastAsia="微软雅黑" w:hAnsi="微软雅黑" w:cs="Arial" w:hint="eastAsia"/>
           <w:sz w:val="20"/>
         </w:rPr>
-        <w:t>用受到阻碍。然而，随着云平台提供商不断</w:t>
+        <w:t>性限制的担忧，</w:t>
+      </w:r>
+      <w:proofErr w:type="gramStart"/>
+      <w:r>
+        <w:rPr>
+          <w:rFonts w:ascii="微软雅黑" w:eastAsia="微软雅黑" w:hAnsi="微软雅黑" w:cs="Arial" w:hint="eastAsia"/>
+          <w:sz w:val="20"/>
+        </w:rPr>
+        <w:t>云应用</w:t>
+      </w:r>
+      <w:proofErr w:type="gramEnd"/>
+      <w:r>
+        <w:rPr>
+          <w:rFonts w:ascii="微软雅黑" w:eastAsia="微软雅黑" w:hAnsi="微软雅黑" w:cs="Arial" w:hint="eastAsia"/>
+          <w:sz w:val="20"/>
+        </w:rPr>
+        <w:t>受到阻碍。然而，随着云平台提供商不断</w:t>
       </w:r>
       <w:r>
         <w:rPr>
@@ -1798,7 +1724,7 @@
         <w:adjustRightInd w:val="0"/>
         <w:jc w:val="left"/>
         <w:rPr>
-          <w:rFonts w:ascii="微软雅黑" w:eastAsia="微软雅黑" w:hAnsi="微软雅黑" w:cs="Arial" w:hint="eastAsia"/>
+          <w:rFonts w:ascii="微软雅黑" w:eastAsia="微软雅黑" w:hAnsi="微软雅黑" w:cs="Arial"/>
           <w:kern w:val="0"/>
           <w:szCs w:val="21"/>
         </w:rPr>
@@ -2213,7 +2139,7 @@
         <w:adjustRightInd w:val="0"/>
         <w:jc w:val="left"/>
         <w:rPr>
-          <w:rFonts w:ascii="微软雅黑" w:eastAsia="微软雅黑" w:hAnsi="微软雅黑" w:cs="Arial" w:hint="eastAsia"/>
+          <w:rFonts w:ascii="微软雅黑" w:eastAsia="微软雅黑" w:hAnsi="微软雅黑" w:cs="Arial"/>
           <w:kern w:val="0"/>
           <w:szCs w:val="21"/>
         </w:rPr>
@@ -2243,6 +2169,781 @@
           <w:szCs w:val="21"/>
         </w:rPr>
         <w:t>商的共享责任模型中，他们为您设置和运行安全数据中心和网络，并提供一组安全平台配置选项和服务。但是，您仍然需要了解如何正确使用这些选项和服务，并确保应用程序代码是安全的。</w:t>
+      </w:r>
+    </w:p>
+    <w:p>
+      <w:pPr>
+        <w:autoSpaceDE w:val="0"/>
+        <w:autoSpaceDN w:val="0"/>
+        <w:adjustRightInd w:val="0"/>
+        <w:jc w:val="left"/>
+        <w:rPr>
+          <w:rFonts w:ascii="微软雅黑" w:eastAsia="微软雅黑" w:hAnsi="微软雅黑" w:cs="Arial"/>
+          <w:kern w:val="0"/>
+          <w:szCs w:val="21"/>
+        </w:rPr>
+      </w:pPr>
+    </w:p>
+    <w:p>
+      <w:pPr>
+        <w:pageBreakBefore/>
+        <w:autoSpaceDE w:val="0"/>
+        <w:autoSpaceDN w:val="0"/>
+        <w:adjustRightInd w:val="0"/>
+        <w:jc w:val="left"/>
+        <w:rPr>
+          <w:rFonts w:ascii="MyriadPro-SemiboldCond" w:eastAsia="MyriadPro-SemiboldCond" w:cs="MyriadPro-SemiboldCond"/>
+          <w:kern w:val="0"/>
+          <w:sz w:val="38"/>
+          <w:szCs w:val="38"/>
+        </w:rPr>
+      </w:pPr>
+      <w:r>
+        <w:rPr>
+          <w:rFonts w:ascii="MyriadPro-SemiboldCond" w:eastAsia="MyriadPro-SemiboldCond" w:cs="MyriadPro-SemiboldCond"/>
+          <w:kern w:val="0"/>
+          <w:sz w:val="38"/>
+          <w:szCs w:val="38"/>
+        </w:rPr>
+        <w:lastRenderedPageBreak/>
+        <w:t>Containers in Continuous Delivery</w:t>
+      </w:r>
+    </w:p>
+    <w:p>
+      <w:pPr>
+        <w:autoSpaceDE w:val="0"/>
+        <w:autoSpaceDN w:val="0"/>
+        <w:adjustRightInd w:val="0"/>
+        <w:jc w:val="left"/>
+        <w:rPr>
+          <w:rFonts w:ascii="微软雅黑" w:eastAsia="微软雅黑" w:hAnsi="微软雅黑" w:cs="Arial"/>
+          <w:kern w:val="0"/>
+          <w:szCs w:val="21"/>
+        </w:rPr>
+      </w:pPr>
+      <w:r>
+        <w:rPr>
+          <w:rFonts w:ascii="微软雅黑" w:eastAsia="微软雅黑" w:hAnsi="微软雅黑" w:cs="Arial" w:hint="eastAsia"/>
+          <w:kern w:val="0"/>
+          <w:szCs w:val="21"/>
+        </w:rPr>
+        <w:t>持续交付中的容器</w:t>
+      </w:r>
+    </w:p>
+    <w:p>
+      <w:pPr>
+        <w:autoSpaceDE w:val="0"/>
+        <w:autoSpaceDN w:val="0"/>
+        <w:adjustRightInd w:val="0"/>
+        <w:jc w:val="left"/>
+        <w:rPr>
+          <w:rFonts w:ascii="微软雅黑" w:eastAsia="微软雅黑" w:hAnsi="微软雅黑" w:cs="Arial"/>
+          <w:kern w:val="0"/>
+          <w:szCs w:val="21"/>
+        </w:rPr>
+      </w:pPr>
+    </w:p>
+    <w:p>
+      <w:pPr>
+        <w:autoSpaceDE w:val="0"/>
+        <w:autoSpaceDN w:val="0"/>
+        <w:adjustRightInd w:val="0"/>
+        <w:jc w:val="left"/>
+        <w:rPr>
+          <w:rFonts w:ascii="微软雅黑" w:eastAsia="微软雅黑" w:hAnsi="微软雅黑" w:cs="Arial"/>
+          <w:kern w:val="0"/>
+          <w:szCs w:val="21"/>
+        </w:rPr>
+      </w:pPr>
+      <w:r>
+        <w:rPr>
+          <w:rFonts w:ascii="微软雅黑" w:eastAsia="微软雅黑" w:hAnsi="微软雅黑" w:cs="Arial"/>
+          <w:kern w:val="0"/>
+          <w:szCs w:val="21"/>
+        </w:rPr>
+        <w:t>Containers, and especially Docker</w:t>
+      </w:r>
+      <w:r>
+        <w:rPr>
+          <w:rFonts w:ascii="微软雅黑" w:eastAsia="微软雅黑" w:hAnsi="微软雅黑" w:cs="Arial" w:hint="eastAsia"/>
+          <w:kern w:val="0"/>
+          <w:szCs w:val="21"/>
+        </w:rPr>
+        <w:t>—</w:t>
+      </w:r>
+      <w:r>
+        <w:rPr>
+          <w:rFonts w:ascii="微软雅黑" w:eastAsia="微软雅黑" w:hAnsi="微软雅黑" w:cs="Arial"/>
+          <w:kern w:val="0"/>
+          <w:szCs w:val="21"/>
+        </w:rPr>
+        <w:t>a lightweight and portable way</w:t>
+      </w:r>
+      <w:r>
+        <w:rPr>
+          <w:rFonts w:ascii="微软雅黑" w:eastAsia="微软雅黑" w:hAnsi="微软雅黑" w:cs="Arial"/>
+          <w:kern w:val="0"/>
+          <w:szCs w:val="21"/>
+        </w:rPr>
+        <w:t xml:space="preserve"> </w:t>
+      </w:r>
+      <w:r>
+        <w:rPr>
+          <w:rFonts w:ascii="微软雅黑" w:eastAsia="微软雅黑" w:hAnsi="微软雅黑" w:cs="Arial"/>
+          <w:kern w:val="0"/>
+          <w:szCs w:val="21"/>
+        </w:rPr>
+        <w:t>to package and ship applications and to isolate them at runtime</w:t>
+      </w:r>
+      <w:r>
+        <w:rPr>
+          <w:rFonts w:ascii="微软雅黑" w:eastAsia="微软雅黑" w:hAnsi="微软雅黑" w:cs="Arial" w:hint="eastAsia"/>
+          <w:kern w:val="0"/>
+          <w:szCs w:val="21"/>
+        </w:rPr>
+        <w:t>—</w:t>
+      </w:r>
+      <w:r>
+        <w:rPr>
+          <w:rFonts w:ascii="微软雅黑" w:eastAsia="微软雅黑" w:hAnsi="微软雅黑" w:cs="Arial"/>
+          <w:kern w:val="0"/>
+          <w:szCs w:val="21"/>
+        </w:rPr>
+        <w:t>are</w:t>
+      </w:r>
+      <w:r>
+        <w:rPr>
+          <w:rFonts w:ascii="微软雅黑" w:eastAsia="微软雅黑" w:hAnsi="微软雅黑" w:cs="Arial"/>
+          <w:kern w:val="0"/>
+          <w:szCs w:val="21"/>
+        </w:rPr>
+        <w:t xml:space="preserve"> </w:t>
+      </w:r>
+      <w:r>
+        <w:rPr>
+          <w:rFonts w:ascii="微软雅黑" w:eastAsia="微软雅黑" w:hAnsi="微软雅黑" w:cs="Arial"/>
+          <w:kern w:val="0"/>
+          <w:szCs w:val="21"/>
+        </w:rPr>
+        <w:t>quickly becoming a standard part of many organizations</w:t>
+      </w:r>
+      <w:proofErr w:type="gramStart"/>
+      <w:r>
+        <w:rPr>
+          <w:rFonts w:ascii="微软雅黑" w:eastAsia="微软雅黑" w:hAnsi="微软雅黑" w:cs="Arial" w:hint="eastAsia"/>
+          <w:kern w:val="0"/>
+          <w:szCs w:val="21"/>
+        </w:rPr>
+        <w:t>’</w:t>
+      </w:r>
+      <w:proofErr w:type="gramEnd"/>
+      <w:r>
+        <w:rPr>
+          <w:rFonts w:ascii="微软雅黑" w:eastAsia="微软雅黑" w:hAnsi="微软雅黑" w:cs="Arial"/>
+          <w:kern w:val="0"/>
+          <w:szCs w:val="21"/>
+        </w:rPr>
+        <w:t xml:space="preserve"> DevOps</w:t>
+      </w:r>
+      <w:r>
+        <w:rPr>
+          <w:rFonts w:ascii="微软雅黑" w:eastAsia="微软雅黑" w:hAnsi="微软雅黑" w:cs="Arial"/>
+          <w:kern w:val="0"/>
+          <w:szCs w:val="21"/>
+        </w:rPr>
+        <w:t xml:space="preserve"> </w:t>
+      </w:r>
+      <w:r>
+        <w:rPr>
+          <w:rFonts w:ascii="微软雅黑" w:eastAsia="微软雅黑" w:hAnsi="微软雅黑" w:cs="Arial"/>
+          <w:kern w:val="0"/>
+          <w:szCs w:val="21"/>
+        </w:rPr>
+        <w:t>toolkits. Now that Docker has mostly stabilized its platform ecosystem</w:t>
+      </w:r>
+      <w:r>
+        <w:rPr>
+          <w:rFonts w:ascii="微软雅黑" w:eastAsia="微软雅黑" w:hAnsi="微软雅黑" w:cs="Arial"/>
+          <w:kern w:val="0"/>
+          <w:szCs w:val="21"/>
+        </w:rPr>
+        <w:t xml:space="preserve"> </w:t>
+      </w:r>
+      <w:r>
+        <w:rPr>
+          <w:rFonts w:ascii="微软雅黑" w:eastAsia="微软雅黑" w:hAnsi="微软雅黑" w:cs="Arial"/>
+          <w:kern w:val="0"/>
+          <w:szCs w:val="21"/>
+        </w:rPr>
+        <w:t>and APIs and is focusing on addressing security and enterprise</w:t>
+      </w:r>
+      <w:r>
+        <w:rPr>
+          <w:rFonts w:ascii="微软雅黑" w:eastAsia="微软雅黑" w:hAnsi="微软雅黑" w:cs="Arial"/>
+          <w:kern w:val="0"/>
+          <w:szCs w:val="21"/>
+        </w:rPr>
+        <w:t xml:space="preserve"> </w:t>
+      </w:r>
+      <w:r>
+        <w:rPr>
+          <w:rFonts w:ascii="微软雅黑" w:eastAsia="微软雅黑" w:hAnsi="微软雅黑" w:cs="Arial"/>
+          <w:kern w:val="0"/>
+          <w:szCs w:val="21"/>
+        </w:rPr>
+        <w:t>management requirements, containers are making their way out of</w:t>
+      </w:r>
+      <w:r>
+        <w:rPr>
+          <w:rFonts w:ascii="微软雅黑" w:eastAsia="微软雅黑" w:hAnsi="微软雅黑" w:cs="Arial"/>
+          <w:kern w:val="0"/>
+          <w:szCs w:val="21"/>
+        </w:rPr>
+        <w:t xml:space="preserve"> </w:t>
+      </w:r>
+      <w:r>
+        <w:rPr>
+          <w:rFonts w:ascii="微软雅黑" w:eastAsia="微软雅黑" w:hAnsi="微软雅黑" w:cs="Arial"/>
+          <w:kern w:val="0"/>
+          <w:szCs w:val="21"/>
+        </w:rPr>
+        <w:t>innovation labs and into enterprise development and test environments</w:t>
+      </w:r>
+      <w:r>
+        <w:rPr>
+          <w:rFonts w:ascii="微软雅黑" w:eastAsia="微软雅黑" w:hAnsi="微软雅黑" w:cs="Arial" w:hint="eastAsia"/>
+          <w:kern w:val="0"/>
+          <w:szCs w:val="21"/>
+        </w:rPr>
+        <w:t>—</w:t>
+      </w:r>
+      <w:r>
+        <w:rPr>
+          <w:rFonts w:ascii="微软雅黑" w:eastAsia="微软雅黑" w:hAnsi="微软雅黑" w:cs="Arial" w:hint="eastAsia"/>
+          <w:kern w:val="0"/>
+          <w:szCs w:val="21"/>
+        </w:rPr>
+        <w:t xml:space="preserve"> </w:t>
+      </w:r>
+      <w:r>
+        <w:rPr>
+          <w:rFonts w:ascii="微软雅黑" w:eastAsia="微软雅黑" w:hAnsi="微软雅黑" w:cs="Arial"/>
+          <w:kern w:val="0"/>
+          <w:szCs w:val="21"/>
+        </w:rPr>
+        <w:t>and even into production.</w:t>
+      </w:r>
+    </w:p>
+    <w:p>
+      <w:pPr>
+        <w:autoSpaceDE w:val="0"/>
+        <w:autoSpaceDN w:val="0"/>
+        <w:adjustRightInd w:val="0"/>
+        <w:jc w:val="left"/>
+        <w:rPr>
+          <w:rFonts w:ascii="微软雅黑" w:eastAsia="微软雅黑" w:hAnsi="微软雅黑" w:cs="Arial"/>
+          <w:kern w:val="0"/>
+          <w:szCs w:val="21"/>
+        </w:rPr>
+      </w:pPr>
+      <w:r>
+        <w:rPr>
+          <w:rFonts w:ascii="微软雅黑" w:eastAsia="微软雅黑" w:hAnsi="微软雅黑" w:cs="Arial" w:hint="eastAsia"/>
+          <w:kern w:val="0"/>
+          <w:szCs w:val="21"/>
+        </w:rPr>
+        <w:t>容器，尤其是Docker——一种轻量级的、可移植的打包和运输应用程序以及在运行时隔离应用程序的方法，正在迅速成为许多组织的DevOps工具包的标准部分。现在，Docker已经基本上稳定了平台生态系统和API，并专注于解决安全和企业管理需求，容器正在走出创新实验室，进入企业开发和测试环境，甚至进入生产。</w:t>
+      </w:r>
+    </w:p>
+    <w:p>
+      <w:pPr>
+        <w:autoSpaceDE w:val="0"/>
+        <w:autoSpaceDN w:val="0"/>
+        <w:adjustRightInd w:val="0"/>
+        <w:jc w:val="left"/>
+        <w:rPr>
+          <w:rFonts w:ascii="微软雅黑" w:eastAsia="微软雅黑" w:hAnsi="微软雅黑" w:cs="Arial"/>
+          <w:kern w:val="0"/>
+          <w:szCs w:val="21"/>
+        </w:rPr>
+      </w:pPr>
+    </w:p>
+    <w:p>
+      <w:pPr>
+        <w:autoSpaceDE w:val="0"/>
+        <w:autoSpaceDN w:val="0"/>
+        <w:adjustRightInd w:val="0"/>
+        <w:jc w:val="left"/>
+        <w:rPr>
+          <w:rFonts w:ascii="微软雅黑" w:eastAsia="微软雅黑" w:hAnsi="微软雅黑" w:cs="Arial"/>
+          <w:kern w:val="0"/>
+          <w:szCs w:val="21"/>
+        </w:rPr>
+      </w:pPr>
+      <w:r>
+        <w:rPr>
+          <w:rFonts w:ascii="微软雅黑" w:eastAsia="微软雅黑" w:hAnsi="微软雅黑" w:cs="Arial"/>
+          <w:kern w:val="0"/>
+          <w:szCs w:val="21"/>
+        </w:rPr>
+        <w:t>Some of the organizations that we</w:t>
+      </w:r>
+      <w:proofErr w:type="gramStart"/>
+      <w:r>
+        <w:rPr>
+          <w:rFonts w:ascii="微软雅黑" w:eastAsia="微软雅黑" w:hAnsi="微软雅黑" w:cs="Arial" w:hint="eastAsia"/>
+          <w:kern w:val="0"/>
+          <w:szCs w:val="21"/>
+        </w:rPr>
+        <w:t>’</w:t>
+      </w:r>
+      <w:proofErr w:type="spellStart"/>
+      <w:proofErr w:type="gramEnd"/>
+      <w:r>
+        <w:rPr>
+          <w:rFonts w:ascii="微软雅黑" w:eastAsia="微软雅黑" w:hAnsi="微软雅黑" w:cs="Arial"/>
+          <w:kern w:val="0"/>
+          <w:szCs w:val="21"/>
+        </w:rPr>
+        <w:t>ll</w:t>
+      </w:r>
+      <w:proofErr w:type="spellEnd"/>
+      <w:r>
+        <w:rPr>
+          <w:rFonts w:ascii="微软雅黑" w:eastAsia="微软雅黑" w:hAnsi="微软雅黑" w:cs="Arial"/>
+          <w:kern w:val="0"/>
+          <w:szCs w:val="21"/>
+        </w:rPr>
+        <w:t xml:space="preserve"> look at in this report, such as</w:t>
+      </w:r>
+      <w:r>
+        <w:rPr>
+          <w:rFonts w:ascii="微软雅黑" w:eastAsia="微软雅黑" w:hAnsi="微软雅黑" w:cs="Arial"/>
+          <w:kern w:val="0"/>
+          <w:szCs w:val="21"/>
+        </w:rPr>
+        <w:t xml:space="preserve"> </w:t>
+      </w:r>
+      <w:r>
+        <w:rPr>
+          <w:rFonts w:ascii="微软雅黑" w:eastAsia="微软雅黑" w:hAnsi="微软雅黑" w:cs="Arial"/>
+          <w:kern w:val="0"/>
+          <w:szCs w:val="21"/>
+        </w:rPr>
+        <w:t>ING, Intuit, and Capital One, are using Docker to package and ship</w:t>
+      </w:r>
+      <w:r>
+        <w:rPr>
+          <w:rFonts w:ascii="微软雅黑" w:eastAsia="微软雅黑" w:hAnsi="微软雅黑" w:cs="Arial"/>
+          <w:kern w:val="0"/>
+          <w:szCs w:val="21"/>
+        </w:rPr>
+        <w:t xml:space="preserve"> </w:t>
+      </w:r>
+      <w:r>
+        <w:rPr>
+          <w:rFonts w:ascii="微软雅黑" w:eastAsia="微软雅黑" w:hAnsi="微软雅黑" w:cs="Arial"/>
+          <w:kern w:val="0"/>
+          <w:szCs w:val="21"/>
+        </w:rPr>
+        <w:t>applications for developers and for testing as part of their build</w:t>
+      </w:r>
+      <w:r>
+        <w:rPr>
+          <w:rFonts w:ascii="微软雅黑" w:eastAsia="微软雅黑" w:hAnsi="微软雅黑" w:cs="Arial"/>
+          <w:kern w:val="0"/>
+          <w:szCs w:val="21"/>
+        </w:rPr>
+        <w:t xml:space="preserve"> </w:t>
+      </w:r>
+      <w:r>
+        <w:rPr>
+          <w:rFonts w:ascii="微软雅黑" w:eastAsia="微软雅黑" w:hAnsi="微软雅黑" w:cs="Arial"/>
+          <w:kern w:val="0"/>
+          <w:szCs w:val="21"/>
+        </w:rPr>
+        <w:t>pipelines, and in production pilots.</w:t>
+      </w:r>
+    </w:p>
+    <w:p>
+      <w:pPr>
+        <w:autoSpaceDE w:val="0"/>
+        <w:autoSpaceDN w:val="0"/>
+        <w:adjustRightInd w:val="0"/>
+        <w:jc w:val="left"/>
+        <w:rPr>
+          <w:rFonts w:ascii="微软雅黑" w:eastAsia="微软雅黑" w:hAnsi="微软雅黑" w:cs="Arial"/>
+          <w:kern w:val="0"/>
+          <w:szCs w:val="21"/>
+        </w:rPr>
+      </w:pPr>
+      <w:r>
+        <w:rPr>
+          <w:rFonts w:ascii="微软雅黑" w:eastAsia="微软雅黑" w:hAnsi="微软雅黑" w:cs="Arial" w:hint="eastAsia"/>
+          <w:kern w:val="0"/>
+          <w:szCs w:val="21"/>
+        </w:rPr>
+        <w:t>我们将在本报告中看到的一些组织，如Ing、Intuit和Capital One，正在使用Docker为开发人员打包和</w:t>
+      </w:r>
+      <w:r>
+        <w:rPr>
+          <w:rFonts w:ascii="微软雅黑" w:eastAsia="微软雅黑" w:hAnsi="微软雅黑" w:cs="Arial" w:hint="eastAsia"/>
+          <w:kern w:val="0"/>
+          <w:szCs w:val="21"/>
+        </w:rPr>
+        <w:t>发布</w:t>
+      </w:r>
+      <w:r>
+        <w:rPr>
+          <w:rFonts w:ascii="微软雅黑" w:eastAsia="微软雅黑" w:hAnsi="微软雅黑" w:cs="Arial" w:hint="eastAsia"/>
+          <w:kern w:val="0"/>
+          <w:szCs w:val="21"/>
+        </w:rPr>
+        <w:t>应用程序，并将其作为构建管道</w:t>
+      </w:r>
+      <w:r>
+        <w:rPr>
+          <w:rFonts w:ascii="微软雅黑" w:eastAsia="微软雅黑" w:hAnsi="微软雅黑" w:cs="Arial" w:hint="eastAsia"/>
+          <w:kern w:val="0"/>
+          <w:szCs w:val="21"/>
+        </w:rPr>
+        <w:t>以及</w:t>
+      </w:r>
+      <w:r>
+        <w:rPr>
+          <w:rFonts w:ascii="微软雅黑" w:eastAsia="微软雅黑" w:hAnsi="微软雅黑" w:cs="Arial" w:hint="eastAsia"/>
+          <w:kern w:val="0"/>
+          <w:szCs w:val="21"/>
+        </w:rPr>
+        <w:t>生产试点的一部分进行测试。</w:t>
+      </w:r>
+    </w:p>
+    <w:p>
+      <w:pPr>
+        <w:autoSpaceDE w:val="0"/>
+        <w:autoSpaceDN w:val="0"/>
+        <w:adjustRightInd w:val="0"/>
+        <w:jc w:val="left"/>
+        <w:rPr>
+          <w:rFonts w:ascii="微软雅黑" w:eastAsia="微软雅黑" w:hAnsi="微软雅黑" w:cs="Arial" w:hint="eastAsia"/>
+          <w:kern w:val="0"/>
+          <w:szCs w:val="21"/>
+        </w:rPr>
+      </w:pPr>
+    </w:p>
+    <w:p>
+      <w:pPr>
+        <w:autoSpaceDE w:val="0"/>
+        <w:autoSpaceDN w:val="0"/>
+        <w:adjustRightInd w:val="0"/>
+        <w:jc w:val="left"/>
+        <w:rPr>
+          <w:rFonts w:ascii="微软雅黑" w:eastAsia="微软雅黑" w:hAnsi="微软雅黑" w:cs="Arial"/>
+          <w:kern w:val="0"/>
+          <w:szCs w:val="21"/>
+        </w:rPr>
+      </w:pPr>
+      <w:r>
+        <w:rPr>
+          <w:rFonts w:ascii="微软雅黑" w:eastAsia="微软雅黑" w:hAnsi="微软雅黑" w:cs="Arial"/>
+          <w:kern w:val="0"/>
+          <w:szCs w:val="21"/>
+        </w:rPr>
+        <w:t>Others have gone much further. PayPal, which operates one of the</w:t>
+      </w:r>
+      <w:r>
+        <w:rPr>
+          <w:rFonts w:ascii="微软雅黑" w:eastAsia="微软雅黑" w:hAnsi="微软雅黑" w:cs="Arial"/>
+          <w:kern w:val="0"/>
+          <w:szCs w:val="21"/>
+        </w:rPr>
+        <w:t xml:space="preserve"> </w:t>
+      </w:r>
+      <w:r>
+        <w:rPr>
+          <w:rFonts w:ascii="微软雅黑" w:eastAsia="微软雅黑" w:hAnsi="微软雅黑" w:cs="Arial"/>
+          <w:kern w:val="0"/>
+          <w:szCs w:val="21"/>
+        </w:rPr>
+        <w:t>world</w:t>
+      </w:r>
+      <w:proofErr w:type="gramStart"/>
+      <w:r>
+        <w:rPr>
+          <w:rFonts w:ascii="微软雅黑" w:eastAsia="微软雅黑" w:hAnsi="微软雅黑" w:cs="Arial" w:hint="eastAsia"/>
+          <w:kern w:val="0"/>
+          <w:szCs w:val="21"/>
+        </w:rPr>
+        <w:t>’</w:t>
+      </w:r>
+      <w:proofErr w:type="gramEnd"/>
+      <w:r>
+        <w:rPr>
+          <w:rFonts w:ascii="微软雅黑" w:eastAsia="微软雅黑" w:hAnsi="微软雅黑" w:cs="Arial"/>
+          <w:kern w:val="0"/>
+          <w:szCs w:val="21"/>
+        </w:rPr>
+        <w:t xml:space="preserve">s </w:t>
+      </w:r>
+      <w:r>
+        <w:rPr>
+          <w:rFonts w:ascii="微软雅黑" w:eastAsia="微软雅黑" w:hAnsi="微软雅黑" w:cs="Arial"/>
+          <w:kern w:val="0"/>
+          <w:szCs w:val="21"/>
+        </w:rPr>
+        <w:lastRenderedPageBreak/>
+        <w:t>largest private clouds, managing hundreds of thousands of</w:t>
+      </w:r>
+      <w:r>
+        <w:rPr>
+          <w:rFonts w:ascii="微软雅黑" w:eastAsia="微软雅黑" w:hAnsi="微软雅黑" w:cs="Arial"/>
+          <w:kern w:val="0"/>
+          <w:szCs w:val="21"/>
+        </w:rPr>
+        <w:t xml:space="preserve"> </w:t>
+      </w:r>
+      <w:r>
+        <w:rPr>
+          <w:rFonts w:ascii="微软雅黑" w:eastAsia="微软雅黑" w:hAnsi="微软雅黑" w:cs="Arial"/>
+          <w:kern w:val="0"/>
+          <w:szCs w:val="21"/>
+        </w:rPr>
+        <w:t>virtual machines in data centers across the world, has moved thousands</w:t>
+      </w:r>
+      <w:r>
+        <w:rPr>
+          <w:rFonts w:ascii="微软雅黑" w:eastAsia="微软雅黑" w:hAnsi="微软雅黑" w:cs="Arial"/>
+          <w:kern w:val="0"/>
+          <w:szCs w:val="21"/>
+        </w:rPr>
+        <w:t xml:space="preserve"> </w:t>
+      </w:r>
+      <w:r>
+        <w:rPr>
+          <w:rFonts w:ascii="微软雅黑" w:eastAsia="微软雅黑" w:hAnsi="微软雅黑" w:cs="Arial"/>
+          <w:kern w:val="0"/>
+          <w:szCs w:val="21"/>
+        </w:rPr>
+        <w:t>of production payment applications onto Docker in order to</w:t>
+      </w:r>
+      <w:r>
+        <w:rPr>
+          <w:rFonts w:ascii="微软雅黑" w:eastAsia="微软雅黑" w:hAnsi="微软雅黑" w:cs="Arial"/>
+          <w:kern w:val="0"/>
+          <w:szCs w:val="21"/>
+        </w:rPr>
+        <w:t xml:space="preserve"> </w:t>
+      </w:r>
+      <w:r>
+        <w:rPr>
+          <w:rFonts w:ascii="微软雅黑" w:eastAsia="微软雅黑" w:hAnsi="微软雅黑" w:cs="Arial"/>
+          <w:kern w:val="0"/>
+          <w:szCs w:val="21"/>
+        </w:rPr>
+        <w:t>reduce its operations footprint and to speed up deployment and</w:t>
+      </w:r>
+      <w:r>
+        <w:rPr>
+          <w:rFonts w:ascii="微软雅黑" w:eastAsia="微软雅黑" w:hAnsi="微软雅黑" w:cs="Arial"/>
+          <w:kern w:val="0"/>
+          <w:szCs w:val="21"/>
+        </w:rPr>
+        <w:t xml:space="preserve"> </w:t>
+      </w:r>
+      <w:r>
+        <w:rPr>
+          <w:rFonts w:ascii="微软雅黑" w:eastAsia="微软雅黑" w:hAnsi="微软雅黑" w:cs="Arial"/>
+          <w:kern w:val="0"/>
+          <w:szCs w:val="21"/>
+        </w:rPr>
+        <w:t>rollback. PayPal is also using containers to run older legacy applications</w:t>
+      </w:r>
+      <w:r>
+        <w:rPr>
+          <w:rFonts w:ascii="微软雅黑" w:eastAsia="微软雅黑" w:hAnsi="微软雅黑" w:cs="Arial"/>
+          <w:kern w:val="0"/>
+          <w:szCs w:val="21"/>
+        </w:rPr>
+        <w:t xml:space="preserve"> </w:t>
+      </w:r>
+      <w:r>
+        <w:rPr>
+          <w:rFonts w:ascii="微软雅黑" w:eastAsia="微软雅黑" w:hAnsi="微软雅黑" w:cs="Arial"/>
+          <w:kern w:val="0"/>
+          <w:szCs w:val="21"/>
+        </w:rPr>
+        <w:t>on modern OS kernels. The International Securities Exchange</w:t>
+      </w:r>
+      <w:r>
+        <w:rPr>
+          <w:rFonts w:ascii="微软雅黑" w:eastAsia="微软雅黑" w:hAnsi="微软雅黑" w:cs="Arial"/>
+          <w:kern w:val="0"/>
+          <w:szCs w:val="21"/>
+        </w:rPr>
+        <w:t xml:space="preserve"> </w:t>
+      </w:r>
+      <w:r>
+        <w:rPr>
+          <w:rFonts w:ascii="微软雅黑" w:eastAsia="微软雅黑" w:hAnsi="微软雅黑" w:cs="Arial"/>
+          <w:kern w:val="0"/>
+          <w:szCs w:val="21"/>
+        </w:rPr>
+        <w:t>runs its low-latency production data centers on CoreOS. And Goldman</w:t>
+      </w:r>
+      <w:r>
+        <w:rPr>
+          <w:rFonts w:ascii="微软雅黑" w:eastAsia="微软雅黑" w:hAnsi="微软雅黑" w:cs="Arial"/>
+          <w:kern w:val="0"/>
+          <w:szCs w:val="21"/>
+        </w:rPr>
+        <w:t xml:space="preserve"> </w:t>
+      </w:r>
+      <w:r>
+        <w:rPr>
+          <w:rFonts w:ascii="微软雅黑" w:eastAsia="微软雅黑" w:hAnsi="微软雅黑" w:cs="Arial"/>
+          <w:kern w:val="0"/>
+          <w:szCs w:val="21"/>
+        </w:rPr>
+        <w:t>Sachs is in the process of moving thousands of applications</w:t>
+      </w:r>
+      <w:r>
+        <w:rPr>
+          <w:rFonts w:ascii="微软雅黑" w:eastAsia="微软雅黑" w:hAnsi="微软雅黑" w:cs="Arial"/>
+          <w:kern w:val="0"/>
+          <w:szCs w:val="21"/>
+        </w:rPr>
+        <w:t xml:space="preserve"> </w:t>
+      </w:r>
+      <w:r>
+        <w:rPr>
+          <w:rFonts w:ascii="微软雅黑" w:eastAsia="微软雅黑" w:hAnsi="微软雅黑" w:cs="Arial"/>
+          <w:kern w:val="0"/>
+          <w:szCs w:val="21"/>
+        </w:rPr>
+        <w:t>into Docker to simplify operations and reduce costs. It expects to</w:t>
+      </w:r>
+      <w:r>
+        <w:rPr>
+          <w:rFonts w:ascii="微软雅黑" w:eastAsia="微软雅黑" w:hAnsi="微软雅黑" w:cs="Arial"/>
+          <w:kern w:val="0"/>
+          <w:szCs w:val="21"/>
+        </w:rPr>
+        <w:t xml:space="preserve"> </w:t>
+      </w:r>
+      <w:r>
+        <w:rPr>
+          <w:rFonts w:ascii="微软雅黑" w:eastAsia="微软雅黑" w:hAnsi="微软雅黑" w:cs="Arial"/>
+          <w:kern w:val="0"/>
+          <w:szCs w:val="21"/>
+        </w:rPr>
+        <w:t>shift 90% of all its production computing workloads into containers.</w:t>
+      </w:r>
+    </w:p>
+    <w:p>
+      <w:pPr>
+        <w:autoSpaceDE w:val="0"/>
+        <w:autoSpaceDN w:val="0"/>
+        <w:adjustRightInd w:val="0"/>
+        <w:jc w:val="left"/>
+        <w:rPr>
+          <w:rFonts w:ascii="微软雅黑" w:eastAsia="微软雅黑" w:hAnsi="微软雅黑" w:cs="Arial" w:hint="eastAsia"/>
+          <w:kern w:val="0"/>
+          <w:szCs w:val="21"/>
+        </w:rPr>
+      </w:pPr>
+      <w:r>
+        <w:rPr>
+          <w:rFonts w:ascii="微软雅黑" w:eastAsia="微软雅黑" w:hAnsi="微软雅黑" w:cs="Arial" w:hint="eastAsia"/>
+          <w:kern w:val="0"/>
+          <w:szCs w:val="21"/>
+        </w:rPr>
+        <w:t>其他</w:t>
+      </w:r>
+      <w:r>
+        <w:rPr>
+          <w:rFonts w:ascii="微软雅黑" w:eastAsia="微软雅黑" w:hAnsi="微软雅黑" w:cs="Arial" w:hint="eastAsia"/>
+          <w:kern w:val="0"/>
+          <w:szCs w:val="21"/>
+        </w:rPr>
+        <w:t>组织</w:t>
+      </w:r>
+      <w:r>
+        <w:rPr>
+          <w:rFonts w:ascii="微软雅黑" w:eastAsia="微软雅黑" w:hAnsi="微软雅黑" w:cs="Arial" w:hint="eastAsia"/>
+          <w:kern w:val="0"/>
+          <w:szCs w:val="21"/>
+        </w:rPr>
+        <w:t>走得更远。PayPal</w:t>
+      </w:r>
+      <w:r>
+        <w:rPr>
+          <w:rFonts w:ascii="微软雅黑" w:eastAsia="微软雅黑" w:hAnsi="微软雅黑" w:cs="Arial" w:hint="eastAsia"/>
+          <w:kern w:val="0"/>
+          <w:szCs w:val="21"/>
+        </w:rPr>
+        <w:t>运营</w:t>
+      </w:r>
+      <w:proofErr w:type="gramStart"/>
+      <w:r>
+        <w:rPr>
+          <w:rFonts w:ascii="微软雅黑" w:eastAsia="微软雅黑" w:hAnsi="微软雅黑" w:cs="Arial" w:hint="eastAsia"/>
+          <w:kern w:val="0"/>
+          <w:szCs w:val="21"/>
+        </w:rPr>
+        <w:t>者</w:t>
+      </w:r>
+      <w:r>
+        <w:rPr>
+          <w:rFonts w:ascii="微软雅黑" w:eastAsia="微软雅黑" w:hAnsi="微软雅黑" w:cs="Arial" w:hint="eastAsia"/>
+          <w:kern w:val="0"/>
+          <w:szCs w:val="21"/>
+        </w:rPr>
+        <w:t>世界</w:t>
+      </w:r>
+      <w:proofErr w:type="gramEnd"/>
+      <w:r>
+        <w:rPr>
+          <w:rFonts w:ascii="微软雅黑" w:eastAsia="微软雅黑" w:hAnsi="微软雅黑" w:cs="Arial" w:hint="eastAsia"/>
+          <w:kern w:val="0"/>
+          <w:szCs w:val="21"/>
+        </w:rPr>
+        <w:t>上最大的</w:t>
+      </w:r>
+      <w:proofErr w:type="gramStart"/>
+      <w:r>
+        <w:rPr>
+          <w:rFonts w:ascii="微软雅黑" w:eastAsia="微软雅黑" w:hAnsi="微软雅黑" w:cs="Arial" w:hint="eastAsia"/>
+          <w:kern w:val="0"/>
+          <w:szCs w:val="21"/>
+        </w:rPr>
+        <w:t>私有</w:t>
+      </w:r>
+      <w:proofErr w:type="gramEnd"/>
+      <w:r>
+        <w:rPr>
+          <w:rFonts w:ascii="微软雅黑" w:eastAsia="微软雅黑" w:hAnsi="微软雅黑" w:cs="Arial" w:hint="eastAsia"/>
+          <w:kern w:val="0"/>
+          <w:szCs w:val="21"/>
+        </w:rPr>
+        <w:t>云之一，管理着世界各地数据中心的数十万台虚拟机，已经将数以千计的生产支付应用程序移到了DOCKER上，以减少其业务占用，加速部署和回滚。PayPal还使用容器在旧OS内核上运行旧的遗留应用程序。国际证券交易所在</w:t>
+      </w:r>
+      <w:proofErr w:type="spellStart"/>
+      <w:r>
+        <w:rPr>
+          <w:rFonts w:ascii="微软雅黑" w:eastAsia="微软雅黑" w:hAnsi="微软雅黑" w:cs="Arial" w:hint="eastAsia"/>
+          <w:kern w:val="0"/>
+          <w:szCs w:val="21"/>
+        </w:rPr>
+        <w:t>Coreos</w:t>
+      </w:r>
+      <w:proofErr w:type="spellEnd"/>
+      <w:r>
+        <w:rPr>
+          <w:rFonts w:ascii="微软雅黑" w:eastAsia="微软雅黑" w:hAnsi="微软雅黑" w:cs="Arial" w:hint="eastAsia"/>
+          <w:kern w:val="0"/>
+          <w:szCs w:val="21"/>
+        </w:rPr>
+        <w:t>上运行其低延迟生产数据中心。高盛正在将数千个应用程序转移到Docker中，以简化操作并降低成本。它预计将把90%的生产计算工作转移到容器中。</w:t>
       </w:r>
       <w:bookmarkStart w:id="0" w:name="_GoBack"/>
       <w:bookmarkEnd w:id="0"/>

</xml_diff>